<commit_message>
update headshot and resume
</commit_message>
<xml_diff>
--- a/Shawn_Crahen_Resume_2023.docx
+++ b/Shawn_Crahen_Resume_2023.docx
@@ -1103,63 +1103,20 @@
           <w:b/>
           <w:bCs/>
         </w:rPr>
-        <w:t>Professional Scrum Master</w:t>
+        <w:t>Spring Certified Professional 2023</w:t>
+      </w:r>
+      <w:r>
+        <w:t>, VMware</w:t>
+      </w:r>
+      <w:r>
+        <w:tab/>
       </w:r>
       <w:r>
         <w:rPr>
           <w:b/>
           <w:bCs/>
-          <w:vertAlign w:val="superscript"/>
-        </w:rPr>
-        <w:t>™</w:t>
-      </w:r>
-      <w:r>
-        <w:rPr>
-          <w:b/>
-          <w:bCs/>
-        </w:rPr>
-        <w:t xml:space="preserve"> I</w:t>
-      </w:r>
-      <w:r>
-        <w:rPr>
-          <w:b/>
-          <w:bCs/>
-        </w:rPr>
-        <w:t>I</w:t>
-      </w:r>
-      <w:r>
-        <w:rPr>
-          <w:b/>
-          <w:bCs/>
-        </w:rPr>
-        <w:t xml:space="preserve"> (PSM I</w:t>
-      </w:r>
-      <w:r>
-        <w:rPr>
-          <w:b/>
-          <w:bCs/>
-        </w:rPr>
-        <w:t>I</w:t>
-      </w:r>
-      <w:r>
-        <w:rPr>
-          <w:b/>
-          <w:bCs/>
-        </w:rPr>
-        <w:t>)</w:t>
-      </w:r>
-      <w:r>
-        <w:t>, Scrum.org</w:t>
-      </w:r>
-      <w:r>
-        <w:tab/>
-      </w:r>
-      <w:r>
-        <w:rPr>
-          <w:b/>
-          <w:bCs/>
-        </w:rPr>
-        <w:t>Jun 2023</w:t>
+        </w:rPr>
+        <w:t>Nov 2023</w:t>
       </w:r>
     </w:p>
     <w:p>
@@ -1193,7 +1150,35 @@
           <w:b/>
           <w:bCs/>
         </w:rPr>
-        <w:t xml:space="preserve"> I (PSM I)</w:t>
+        <w:t xml:space="preserve"> I</w:t>
+      </w:r>
+      <w:r>
+        <w:rPr>
+          <w:b/>
+          <w:bCs/>
+        </w:rPr>
+        <w:t>I</w:t>
+      </w:r>
+      <w:r>
+        <w:rPr>
+          <w:b/>
+          <w:bCs/>
+        </w:rPr>
+        <w:t xml:space="preserve"> (PSM I</w:t>
+      </w:r>
+      <w:r>
+        <w:rPr>
+          <w:b/>
+          <w:bCs/>
+        </w:rPr>
+        <w:t>I</w:t>
+      </w:r>
+      <w:r>
+        <w:rPr>
+          <w:b/>
+          <w:bCs/>
+        </w:rPr>
+        <w:t>)</w:t>
       </w:r>
       <w:r>
         <w:t>, Scrum.org</w:t>
@@ -1206,7 +1191,7 @@
           <w:b/>
           <w:bCs/>
         </w:rPr>
-        <w:t>Feb 2023</w:t>
+        <w:t>Jun 2023</w:t>
       </w:r>
     </w:p>
     <w:p>

</xml_diff>